<commit_message>
Modified genertae sign-in sheets: * Allow selecting which night(s) to generate
</commit_message>
<xml_diff>
--- a/Cubs-Signin-Template.docx
+++ b/Cubs-Signin-Template.docx
@@ -188,16 +188,7 @@
           <w:sz w:val="28"/>
           <w:szCs w:val="28"/>
         </w:rPr>
-        <w:t>Cub Pa</w:t>
-      </w:r>
-      <w:bookmarkStart w:id="0" w:name="_GoBack"/>
-      <w:bookmarkEnd w:id="0"/>
-      <w:r>
-        <w:rPr>
-          <w:sz w:val="28"/>
-          <w:szCs w:val="28"/>
-        </w:rPr>
-        <w:t>ck</w:t>
+        <w:t>Cub Pack</w:t>
       </w:r>
     </w:p>
     <w:p>
@@ -235,7 +226,7 @@
           <w:tab w:val="left" w:pos="4405"/>
           <w:tab w:val="left" w:pos="4640"/>
           <w:tab w:val="left" w:pos="5774"/>
-          <w:tab w:val="left" w:pos="10310"/>
+          <w:tab w:val="left" w:pos="11199"/>
         </w:tabs>
         <w:rPr>
           <w:rFonts w:ascii="Tahoma" w:hAnsi="Tahoma" w:cs="Tahoma"/>
@@ -243,6 +234,7 @@
           <w:szCs w:val="18"/>
         </w:rPr>
       </w:pPr>
+      <w:bookmarkStart w:id="0" w:name="_GoBack"/>
       <w:r>
         <w:rPr>
           <w:rFonts w:ascii="Tahoma" w:hAnsi="Tahoma" w:cs="Tahoma"/>
@@ -336,6 +328,7 @@
         <w:tab/>
       </w:r>
     </w:p>
+    <w:bookmarkEnd w:id="0"/>
     <w:p>
       <w:pPr>
         <w:tabs>
@@ -6184,6 +6177,10 @@
       <w:jc w:val="center"/>
     </w:pPr>
     <w:r>
+      <w:rPr>
+        <w:noProof/>
+        <w:lang w:val="en-NZ" w:eastAsia="en-NZ"/>
+      </w:rPr>
       <w:drawing>
         <wp:inline distT="0" distB="0" distL="0" distR="0">
           <wp:extent cx="6153150" cy="638175"/>

</xml_diff>

<commit_message>
Fixed bugs in the sign-in sheet generation.
</commit_message>
<xml_diff>
--- a/Cubs-Signin-Template.docx
+++ b/Cubs-Signin-Template.docx
@@ -218,7 +218,6 @@
         <w:t>Sign In Sheet</w:t>
       </w:r>
     </w:p>
-    <w:p/>
     <w:p>
       <w:pPr>
         <w:tabs>
@@ -228,13 +227,13 @@
           <w:tab w:val="left" w:pos="5774"/>
           <w:tab w:val="left" w:pos="11199"/>
         </w:tabs>
+        <w:spacing w:before="120"/>
         <w:rPr>
           <w:rFonts w:ascii="Tahoma" w:hAnsi="Tahoma" w:cs="Tahoma"/>
           <w:sz w:val="18"/>
           <w:szCs w:val="18"/>
         </w:rPr>
       </w:pPr>
-      <w:bookmarkStart w:id="0" w:name="_GoBack"/>
       <w:r>
         <w:rPr>
           <w:rFonts w:ascii="Tahoma" w:hAnsi="Tahoma" w:cs="Tahoma"/>
@@ -328,19 +327,6 @@
         <w:tab/>
       </w:r>
     </w:p>
-    <w:bookmarkEnd w:id="0"/>
-    <w:p>
-      <w:pPr>
-        <w:tabs>
-          <w:tab w:val="left" w:pos="4640"/>
-        </w:tabs>
-        <w:rPr>
-          <w:rFonts w:ascii="Tahoma" w:hAnsi="Tahoma" w:cs="Tahoma"/>
-          <w:sz w:val="18"/>
-          <w:szCs w:val="18"/>
-        </w:rPr>
-      </w:pPr>
-    </w:p>
     <w:p>
       <w:pPr>
         <w:tabs>
@@ -370,7 +356,17 @@
           <w:b/>
           <w:bCs/>
         </w:rPr>
-        <w:t xml:space="preserve"> Members</w:t>
+        <w:t xml:space="preserve"> Mem</w:t>
+      </w:r>
+      <w:bookmarkStart w:id="0" w:name="_GoBack"/>
+      <w:bookmarkEnd w:id="0"/>
+      <w:r>
+        <w:rPr>
+          <w:rFonts w:ascii="Tahoma" w:hAnsi="Tahoma" w:cs="Tahoma"/>
+          <w:b/>
+          <w:bCs/>
+        </w:rPr>
+        <w:t>bers</w:t>
       </w:r>
     </w:p>
     <w:tbl>
@@ -4536,8 +4532,271 @@
           </w:p>
         </w:tc>
       </w:tr>
+      <w:tr>
+        <w:trPr>
+          <w:trHeight w:val="369"/>
+        </w:trPr>
+        <w:tc>
+          <w:tcPr>
+            <w:tcW w:w="704" w:type="dxa"/>
+            <w:vAlign w:val="center"/>
+          </w:tcPr>
+          <w:p>
+            <w:pPr>
+              <w:pStyle w:val="ListParagraph"/>
+              <w:numPr>
+                <w:ilvl w:val="0"/>
+                <w:numId w:val="3"/>
+              </w:numPr>
+              <w:tabs>
+                <w:tab w:val="left" w:pos="745"/>
+                <w:tab w:val="left" w:pos="4405"/>
+                <w:tab w:val="left" w:pos="4640"/>
+                <w:tab w:val="left" w:pos="5774"/>
+                <w:tab w:val="left" w:pos="10310"/>
+              </w:tabs>
+              <w:ind w:left="113" w:firstLine="0"/>
+              <w:rPr>
+                <w:bCs/>
+                <w:sz w:val="20"/>
+              </w:rPr>
+            </w:pPr>
+          </w:p>
+        </w:tc>
+        <w:tc>
+          <w:tcPr>
+            <w:tcW w:w="2693" w:type="dxa"/>
+            <w:vAlign w:val="center"/>
+          </w:tcPr>
+          <w:p>
+            <w:pPr>
+              <w:tabs>
+                <w:tab w:val="left" w:pos="745"/>
+                <w:tab w:val="left" w:pos="4405"/>
+                <w:tab w:val="left" w:pos="4640"/>
+                <w:tab w:val="left" w:pos="5774"/>
+                <w:tab w:val="left" w:pos="10310"/>
+              </w:tabs>
+              <w:rPr>
+                <w:bCs/>
+              </w:rPr>
+            </w:pPr>
+          </w:p>
+        </w:tc>
+        <w:tc>
+          <w:tcPr>
+            <w:tcW w:w="1630" w:type="dxa"/>
+            <w:vAlign w:val="center"/>
+          </w:tcPr>
+          <w:p>
+            <w:pPr>
+              <w:tabs>
+                <w:tab w:val="left" w:pos="745"/>
+                <w:tab w:val="left" w:pos="4405"/>
+                <w:tab w:val="left" w:pos="4640"/>
+                <w:tab w:val="left" w:pos="5774"/>
+                <w:tab w:val="left" w:pos="10310"/>
+              </w:tabs>
+              <w:rPr>
+                <w:bCs/>
+              </w:rPr>
+            </w:pPr>
+          </w:p>
+        </w:tc>
+        <w:tc>
+          <w:tcPr>
+            <w:tcW w:w="1631" w:type="dxa"/>
+            <w:vAlign w:val="center"/>
+          </w:tcPr>
+          <w:p>
+            <w:pPr>
+              <w:tabs>
+                <w:tab w:val="left" w:pos="745"/>
+                <w:tab w:val="left" w:pos="4405"/>
+                <w:tab w:val="left" w:pos="4640"/>
+                <w:tab w:val="left" w:pos="5774"/>
+                <w:tab w:val="left" w:pos="10310"/>
+              </w:tabs>
+              <w:rPr>
+                <w:bCs/>
+              </w:rPr>
+            </w:pPr>
+          </w:p>
+        </w:tc>
+        <w:tc>
+          <w:tcPr>
+            <w:tcW w:w="2279" w:type="dxa"/>
+            <w:vAlign w:val="center"/>
+          </w:tcPr>
+          <w:p>
+            <w:pPr>
+              <w:tabs>
+                <w:tab w:val="left" w:pos="745"/>
+                <w:tab w:val="left" w:pos="4405"/>
+                <w:tab w:val="left" w:pos="4640"/>
+                <w:tab w:val="left" w:pos="5774"/>
+                <w:tab w:val="left" w:pos="10310"/>
+              </w:tabs>
+              <w:rPr>
+                <w:bCs/>
+              </w:rPr>
+            </w:pPr>
+          </w:p>
+        </w:tc>
+        <w:tc>
+          <w:tcPr>
+            <w:tcW w:w="2280" w:type="dxa"/>
+            <w:vAlign w:val="center"/>
+          </w:tcPr>
+          <w:p>
+            <w:pPr>
+              <w:tabs>
+                <w:tab w:val="left" w:pos="745"/>
+                <w:tab w:val="left" w:pos="4405"/>
+                <w:tab w:val="left" w:pos="4640"/>
+                <w:tab w:val="left" w:pos="5774"/>
+                <w:tab w:val="left" w:pos="10310"/>
+              </w:tabs>
+              <w:rPr>
+                <w:bCs/>
+              </w:rPr>
+            </w:pPr>
+          </w:p>
+        </w:tc>
+      </w:tr>
+      <w:tr>
+        <w:trPr>
+          <w:trHeight w:val="369"/>
+        </w:trPr>
+        <w:tc>
+          <w:tcPr>
+            <w:tcW w:w="704" w:type="dxa"/>
+            <w:vAlign w:val="center"/>
+          </w:tcPr>
+          <w:p>
+            <w:pPr>
+              <w:pStyle w:val="ListParagraph"/>
+              <w:numPr>
+                <w:ilvl w:val="0"/>
+                <w:numId w:val="3"/>
+              </w:numPr>
+              <w:tabs>
+                <w:tab w:val="left" w:pos="745"/>
+                <w:tab w:val="left" w:pos="4405"/>
+                <w:tab w:val="left" w:pos="4640"/>
+                <w:tab w:val="left" w:pos="5774"/>
+                <w:tab w:val="left" w:pos="10310"/>
+              </w:tabs>
+              <w:ind w:left="113" w:firstLine="0"/>
+              <w:rPr>
+                <w:bCs/>
+                <w:sz w:val="20"/>
+              </w:rPr>
+            </w:pPr>
+          </w:p>
+        </w:tc>
+        <w:tc>
+          <w:tcPr>
+            <w:tcW w:w="2693" w:type="dxa"/>
+            <w:vAlign w:val="center"/>
+          </w:tcPr>
+          <w:p>
+            <w:pPr>
+              <w:tabs>
+                <w:tab w:val="left" w:pos="745"/>
+                <w:tab w:val="left" w:pos="4405"/>
+                <w:tab w:val="left" w:pos="4640"/>
+                <w:tab w:val="left" w:pos="5774"/>
+                <w:tab w:val="left" w:pos="10310"/>
+              </w:tabs>
+              <w:rPr>
+                <w:bCs/>
+              </w:rPr>
+            </w:pPr>
+          </w:p>
+        </w:tc>
+        <w:tc>
+          <w:tcPr>
+            <w:tcW w:w="1630" w:type="dxa"/>
+            <w:vAlign w:val="center"/>
+          </w:tcPr>
+          <w:p>
+            <w:pPr>
+              <w:tabs>
+                <w:tab w:val="left" w:pos="745"/>
+                <w:tab w:val="left" w:pos="4405"/>
+                <w:tab w:val="left" w:pos="4640"/>
+                <w:tab w:val="left" w:pos="5774"/>
+                <w:tab w:val="left" w:pos="10310"/>
+              </w:tabs>
+              <w:rPr>
+                <w:bCs/>
+              </w:rPr>
+            </w:pPr>
+          </w:p>
+        </w:tc>
+        <w:tc>
+          <w:tcPr>
+            <w:tcW w:w="1631" w:type="dxa"/>
+            <w:vAlign w:val="center"/>
+          </w:tcPr>
+          <w:p>
+            <w:pPr>
+              <w:tabs>
+                <w:tab w:val="left" w:pos="745"/>
+                <w:tab w:val="left" w:pos="4405"/>
+                <w:tab w:val="left" w:pos="4640"/>
+                <w:tab w:val="left" w:pos="5774"/>
+                <w:tab w:val="left" w:pos="10310"/>
+              </w:tabs>
+              <w:rPr>
+                <w:bCs/>
+              </w:rPr>
+            </w:pPr>
+          </w:p>
+        </w:tc>
+        <w:tc>
+          <w:tcPr>
+            <w:tcW w:w="2279" w:type="dxa"/>
+            <w:vAlign w:val="center"/>
+          </w:tcPr>
+          <w:p>
+            <w:pPr>
+              <w:tabs>
+                <w:tab w:val="left" w:pos="745"/>
+                <w:tab w:val="left" w:pos="4405"/>
+                <w:tab w:val="left" w:pos="4640"/>
+                <w:tab w:val="left" w:pos="5774"/>
+                <w:tab w:val="left" w:pos="10310"/>
+              </w:tabs>
+              <w:rPr>
+                <w:bCs/>
+              </w:rPr>
+            </w:pPr>
+          </w:p>
+        </w:tc>
+        <w:tc>
+          <w:tcPr>
+            <w:tcW w:w="2280" w:type="dxa"/>
+            <w:vAlign w:val="center"/>
+          </w:tcPr>
+          <w:p>
+            <w:pPr>
+              <w:tabs>
+                <w:tab w:val="left" w:pos="745"/>
+                <w:tab w:val="left" w:pos="4405"/>
+                <w:tab w:val="left" w:pos="4640"/>
+                <w:tab w:val="left" w:pos="5774"/>
+                <w:tab w:val="left" w:pos="10310"/>
+              </w:tabs>
+              <w:rPr>
+                <w:bCs/>
+              </w:rPr>
+            </w:pPr>
+          </w:p>
+        </w:tc>
+      </w:tr>
     </w:tbl>
-    <w:p/>
     <w:p>
       <w:pPr>
         <w:tabs>
@@ -4547,6 +4806,8 @@
           <w:tab w:val="left" w:pos="5774"/>
           <w:tab w:val="left" w:pos="10310"/>
         </w:tabs>
+        <w:spacing w:before="60"/>
+        <w:jc w:val="center"/>
         <w:rPr>
           <w:rFonts w:ascii="Tahoma" w:hAnsi="Tahoma" w:cs="Tahoma"/>
           <w:b/>
@@ -4559,10 +4820,26 @@
           <w:b/>
           <w:bCs/>
         </w:rPr>
-        <w:t>If your cub is not listed above, please turn over and add their details on the back of this sheet.</w:t>
+        <w:t xml:space="preserve">If your cub </w:t>
       </w:r>
-    </w:p>
-    <w:p>
+      <w:proofErr w:type="gramStart"/>
+      <w:r>
+        <w:rPr>
+          <w:rFonts w:ascii="Tahoma" w:hAnsi="Tahoma" w:cs="Tahoma"/>
+          <w:b/>
+          <w:bCs/>
+        </w:rPr>
+        <w:t>is not listed</w:t>
+      </w:r>
+      <w:proofErr w:type="gramEnd"/>
+      <w:r>
+        <w:rPr>
+          <w:rFonts w:ascii="Tahoma" w:hAnsi="Tahoma" w:cs="Tahoma"/>
+          <w:b/>
+          <w:bCs/>
+        </w:rPr>
+        <w:t xml:space="preserve"> above, please add their details on the back of this sheet.</w:t>
+      </w:r>
       <w:r>
         <w:br w:type="page"/>
       </w:r>

</xml_diff>